<commit_message>
change ip for new machine
</commit_message>
<xml_diff>
--- a/links.docx
+++ b/links.docx
@@ -92,6 +92,262 @@
           <w:lang w:val="en-US"/>
         </w:rPr>
       </w:pPr>
+    </w:p>
+    <w:p>
+      <w:pPr>
+        <w:bidi w:val="0"/>
+        <w:rPr>
+          <w:rtl/>
+          <w:lang w:val="en-US"/>
+        </w:rPr>
+      </w:pPr>
+      <w:r>
+        <w:rPr>
+          <w:lang w:val="en-US"/>
+        </w:rPr>
+        <w:t>CREATE TABLE users</w:t>
+      </w:r>
+      <w:r>
+        <w:rPr>
+          <w:lang w:val="en-US"/>
+        </w:rPr>
+        <w:t xml:space="preserve"> </w:t>
+      </w:r>
+      <w:r>
+        <w:rPr>
+          <w:lang w:val="en-US"/>
+        </w:rPr>
+        <w:t>(</w:t>
+      </w:r>
+    </w:p>
+    <w:p>
+      <w:pPr>
+        <w:bidi w:val="0"/>
+        <w:rPr>
+          <w:lang w:val="en-US"/>
+        </w:rPr>
+      </w:pPr>
+      <w:r>
+        <w:rPr>
+          <w:lang w:val="en-US"/>
+        </w:rPr>
+        <w:t xml:space="preserve">    username text NOT NULL,</w:t>
+      </w:r>
+    </w:p>
+    <w:p>
+      <w:pPr>
+        <w:bidi w:val="0"/>
+        <w:rPr>
+          <w:lang w:val="en-US"/>
+        </w:rPr>
+      </w:pPr>
+      <w:r>
+        <w:rPr>
+          <w:lang w:val="en-US"/>
+        </w:rPr>
+        <w:t xml:space="preserve">    password text NOT NULL,</w:t>
+      </w:r>
+    </w:p>
+    <w:p>
+      <w:pPr>
+        <w:bidi w:val="0"/>
+        <w:rPr>
+          <w:lang w:val="en-US"/>
+        </w:rPr>
+      </w:pPr>
+      <w:r>
+        <w:rPr>
+          <w:lang w:val="en-US"/>
+        </w:rPr>
+        <w:t xml:space="preserve">    CONSTRAINT </w:t>
+      </w:r>
+      <w:proofErr w:type="spellStart"/>
+      <w:r>
+        <w:rPr>
+          <w:lang w:val="en-US"/>
+        </w:rPr>
+        <w:t>users_pkey</w:t>
+      </w:r>
+      <w:proofErr w:type="spellEnd"/>
+      <w:r>
+        <w:rPr>
+          <w:lang w:val="en-US"/>
+        </w:rPr>
+        <w:t xml:space="preserve"> PRIMARY KEY (username)</w:t>
+      </w:r>
+    </w:p>
+    <w:p>
+      <w:pPr>
+        <w:bidi w:val="0"/>
+        <w:rPr>
+          <w:lang w:val="en-US"/>
+        </w:rPr>
+      </w:pPr>
+      <w:r>
+        <w:rPr>
+          <w:lang w:val="en-US"/>
+        </w:rPr>
+        <w:t>)</w:t>
+      </w:r>
+      <w:r>
+        <w:rPr>
+          <w:lang w:val="en-US"/>
+        </w:rPr>
+        <w:t>;</w:t>
+      </w:r>
+    </w:p>
+    <w:p>
+      <w:pPr>
+        <w:bidi w:val="0"/>
+        <w:rPr>
+          <w:lang w:val="en-US"/>
+        </w:rPr>
+      </w:pPr>
+    </w:p>
+    <w:p>
+      <w:pPr>
+        <w:bidi w:val="0"/>
+        <w:rPr>
+          <w:rtl/>
+          <w:lang w:val="en-US"/>
+        </w:rPr>
+      </w:pPr>
+      <w:r>
+        <w:rPr>
+          <w:lang w:val="en-US"/>
+        </w:rPr>
+        <w:t>CREATE TABLE tasks</w:t>
+      </w:r>
+      <w:r>
+        <w:rPr>
+          <w:lang w:val="en-US"/>
+        </w:rPr>
+        <w:t xml:space="preserve"> </w:t>
+      </w:r>
+      <w:r>
+        <w:rPr>
+          <w:lang w:val="en-US"/>
+        </w:rPr>
+        <w:t>(</w:t>
+      </w:r>
+    </w:p>
+    <w:p>
+      <w:pPr>
+        <w:bidi w:val="0"/>
+        <w:rPr>
+          <w:lang w:val="en-US"/>
+        </w:rPr>
+      </w:pPr>
+      <w:r>
+        <w:rPr>
+          <w:lang w:val="en-US"/>
+        </w:rPr>
+        <w:t xml:space="preserve">    username text NOT NULL,</w:t>
+      </w:r>
+    </w:p>
+    <w:p>
+      <w:pPr>
+        <w:bidi w:val="0"/>
+        <w:rPr>
+          <w:lang w:val="en-US"/>
+        </w:rPr>
+      </w:pPr>
+      <w:r>
+        <w:rPr>
+          <w:lang w:val="en-US"/>
+        </w:rPr>
+        <w:t xml:space="preserve">    id integer NOT NULL,</w:t>
+      </w:r>
+    </w:p>
+    <w:p>
+      <w:pPr>
+        <w:bidi w:val="0"/>
+        <w:rPr>
+          <w:lang w:val="en-US"/>
+        </w:rPr>
+      </w:pPr>
+      <w:r>
+        <w:rPr>
+          <w:lang w:val="en-US"/>
+        </w:rPr>
+        <w:t xml:space="preserve">    description text NOT NULL,</w:t>
+      </w:r>
+    </w:p>
+    <w:p>
+      <w:pPr>
+        <w:bidi w:val="0"/>
+        <w:rPr>
+          <w:lang w:val="en-US"/>
+        </w:rPr>
+      </w:pPr>
+      <w:r>
+        <w:rPr>
+          <w:lang w:val="en-US"/>
+        </w:rPr>
+        <w:t xml:space="preserve">    checked </w:t>
+      </w:r>
+      <w:proofErr w:type="spellStart"/>
+      <w:r>
+        <w:rPr>
+          <w:lang w:val="en-US"/>
+        </w:rPr>
+        <w:t>boolean</w:t>
+      </w:r>
+      <w:proofErr w:type="spellEnd"/>
+      <w:r>
+        <w:rPr>
+          <w:lang w:val="en-US"/>
+        </w:rPr>
+        <w:t xml:space="preserve"> NOT NULL,</w:t>
+      </w:r>
+    </w:p>
+    <w:p>
+      <w:pPr>
+        <w:bidi w:val="0"/>
+        <w:rPr>
+          <w:lang w:val="en-US"/>
+        </w:rPr>
+      </w:pPr>
+      <w:r>
+        <w:rPr>
+          <w:lang w:val="en-US"/>
+        </w:rPr>
+        <w:t xml:space="preserve">    CONSTRAINT </w:t>
+      </w:r>
+      <w:proofErr w:type="spellStart"/>
+      <w:r>
+        <w:rPr>
+          <w:lang w:val="en-US"/>
+        </w:rPr>
+        <w:t>tasks_pkey</w:t>
+      </w:r>
+      <w:proofErr w:type="spellEnd"/>
+      <w:r>
+        <w:rPr>
+          <w:lang w:val="en-US"/>
+        </w:rPr>
+        <w:t xml:space="preserve"> PRIMARY KEY (id)</w:t>
+      </w:r>
+    </w:p>
+    <w:p>
+      <w:pPr>
+        <w:bidi w:val="0"/>
+        <w:rPr>
+          <w:lang w:val="en-US"/>
+        </w:rPr>
+      </w:pPr>
+      <w:r>
+        <w:rPr>
+          <w:lang w:val="en-US"/>
+        </w:rPr>
+        <w:t>)</w:t>
+      </w:r>
+      <w:r>
+        <w:rPr>
+          <w:lang w:val="en-US"/>
+        </w:rPr>
+        <w:t>;</w:t>
+      </w:r>
     </w:p>
     <w:sectPr>
       <w:pgSz w:w="11906" w:h="16838"/>
@@ -552,6 +808,18 @@
       <w:shd w:val="clear" w:color="auto" w:fill="E1DFDD"/>
     </w:rPr>
   </w:style>
+  <w:style w:type="character" w:styleId="FollowedHyperlink">
+    <w:name w:val="FollowedHyperlink"/>
+    <w:basedOn w:val="DefaultParagraphFont"/>
+    <w:uiPriority w:val="99"/>
+    <w:semiHidden/>
+    <w:unhideWhenUsed/>
+    <w:rsid w:val="000325E6"/>
+    <w:rPr>
+      <w:color w:val="954F72" w:themeColor="followedHyperlink"/>
+      <w:u w:val="single"/>
+    </w:rPr>
+  </w:style>
 </w:styles>
 </file>
 

</xml_diff>